<commit_message>
ultimos cambios en sass (ejercicios)
</commit_message>
<xml_diff>
--- a/04-preprocesadores-css/04.02-sass/slides/export/sass.docx
+++ b/04-preprocesadores-css/04.02-sass/slides/export/sass.docx
@@ -687,7 +687,7 @@
         <w:rPr>
           <w:rStyle w:val="VerbatimChar"/>
         </w:rPr>
-        <w:t xml:space="preserve">gem install sass</w:t>
+        <w:t xml:space="preserve">sudo gem install sass</w:t>
       </w:r>
     </w:p>
     <w:p>
@@ -2938,16 +2938,16 @@
         <w:rPr>
           <w:rStyle w:val="VerbatimChar"/>
         </w:rPr>
-        <w:t xml:space="preserve">@base: #f04615;</w:t>
-      </w:r>
-      <w:r>
-        <w:br w:type="textWrapping"/>
-      </w:r>
-      <w:r>
-        <w:rPr>
-          <w:rStyle w:val="VerbatimChar"/>
-        </w:rPr>
-        <w:t xml:space="preserve">@list: 200, 500, 1200;</w:t>
+        <w:t xml:space="preserve">$base: #f04615;</w:t>
+      </w:r>
+      <w:r>
+        <w:br w:type="textWrapping"/>
+      </w:r>
+      <w:r>
+        <w:rPr>
+          <w:rStyle w:val="VerbatimChar"/>
+        </w:rPr>
+        <w:t xml:space="preserve">$list: 200, 500, 1200;</w:t>
       </w:r>
       <w:r>
         <w:br w:type="textWrapping"/>
@@ -2974,16 +2974,16 @@
         <w:rPr>
           <w:rStyle w:val="VerbatimChar"/>
         </w:rPr>
-        <w:t xml:space="preserve">  width: extract(@list, 3);</w:t>
-      </w:r>
-      <w:r>
-        <w:br w:type="textWrapping"/>
-      </w:r>
-      <w:r>
-        <w:rPr>
-          <w:rStyle w:val="VerbatimChar"/>
-        </w:rPr>
-        <w:t xml:space="preserve">  color: saturate(@base, 5%);</w:t>
+        <w:t xml:space="preserve">  width: nth($list, 3);</w:t>
+      </w:r>
+      <w:r>
+        <w:br w:type="textWrapping"/>
+      </w:r>
+      <w:r>
+        <w:rPr>
+          <w:rStyle w:val="VerbatimChar"/>
+        </w:rPr>
+        <w:t xml:space="preserve">  color: saturate($base, 5%);</w:t>
       </w:r>
       <w:r>
         <w:br w:type="textWrapping"/>
@@ -3001,7 +3001,7 @@
         <w:rPr>
           <w:rStyle w:val="VerbatimChar"/>
         </w:rPr>
-        <w:t xml:space="preserve">    lighten(@base, 25%);</w:t>
+        <w:t xml:space="preserve">    lighten($base, 25%);</w:t>
       </w:r>
       <w:r>
         <w:br w:type="textWrapping"/>
@@ -4091,7 +4091,7 @@
     </w:lvl>
   </w:abstractNum>
   <w:abstractNum w:abstractNumId="990">
-    <w:nsid w:val="c7cfd459"/>
+    <w:nsid w:val="25b8472e"/>
     <w:multiLevelType w:val="multilevel"/>
     <w:lvl w:ilvl="0">
       <w:numFmt w:val="bullet"/>
@@ -4172,7 +4172,7 @@
     </w:lvl>
   </w:abstractNum>
   <w:abstractNum w:abstractNumId="991">
-    <w:nsid w:val="c4e8355e"/>
+    <w:nsid w:val="7c39d2f2"/>
     <w:multiLevelType w:val="multilevel"/>
     <w:lvl w:ilvl="0">
       <w:numFmt w:val="bullet"/>

</xml_diff>

<commit_message>
modificadas slides de sass + refactorizados ejercicios de bootstrap 3
</commit_message>
<xml_diff>
--- a/04-preprocesadores-css/04.02-sass/slides/export/sass.docx
+++ b/04-preprocesadores-css/04.02-sass/slides/export/sass.docx
@@ -1559,7 +1559,19 @@
         </w:numPr>
       </w:pPr>
       <w:r>
-        <w:t xml:space="preserve">Imaginemos el archivo **_reset.scss**:</w:t>
+        <w:t xml:space="preserve">Imaginemos el archivo</w:t>
+      </w:r>
+      <w:r>
+        <w:t xml:space="preserve"> </w:t>
+      </w:r>
+      <w:r>
+        <w:rPr>
+          <w:b/>
+        </w:rPr>
+        <w:t xml:space="preserve">_reset.scss</w:t>
+      </w:r>
+      <w:r>
+        <w:t xml:space="preserve">:</w:t>
       </w:r>
     </w:p>
     <w:p>
@@ -3091,7 +3103,7 @@
         <w:rPr>
           <w:rStyle w:val="VerbatimChar"/>
         </w:rPr>
-        <w:t xml:space="preserve">  color: saturate($base, 5%);</w:t>
+        <w:t xml:space="preserve">  color: darken($base, 5%);</w:t>
       </w:r>
       <w:r>
         <w:br w:type="textWrapping"/>
@@ -3485,7 +3497,7 @@
         <w:rPr>
           <w:rStyle w:val="VerbatimChar"/>
         </w:rPr>
-        <w:t xml:space="preserve">  .item-#{$i} { width: 2em * i; }</w:t>
+        <w:t xml:space="preserve">  .item-#{$i} { width: 2em * $i; }</w:t>
       </w:r>
       <w:r>
         <w:br w:type="textWrapping"/>
@@ -4199,7 +4211,7 @@
     </w:lvl>
   </w:abstractNum>
   <w:abstractNum w:abstractNumId="990">
-    <w:nsid w:val="ad087ee7"/>
+    <w:nsid w:val="f39baea3"/>
     <w:multiLevelType w:val="multilevel"/>
     <w:lvl w:ilvl="0">
       <w:numFmt w:val="bullet"/>
@@ -4280,7 +4292,7 @@
     </w:lvl>
   </w:abstractNum>
   <w:abstractNum w:abstractNumId="991">
-    <w:nsid w:val="d978a08d"/>
+    <w:nsid w:val="1ba46a61"/>
     <w:multiLevelType w:val="multilevel"/>
     <w:lvl w:ilvl="0">
       <w:numFmt w:val="bullet"/>

</xml_diff>